<commit_message>
Updated Github guide. See below for details:
-Github Guide for Non-programmers.docx:
	+Preface about Github's frequent interface changes
	+Fixed a close parentheses that was pretending to be a period.
		It is now an actual period.
</commit_message>
<xml_diff>
--- a/Guides/Github Guide for Non-programmers.docx
+++ b/Guides/Github Guide for Non-programmers.docx
@@ -17,34 +17,16 @@
           <w:sz w:val="28"/>
           <w:szCs w:val="28"/>
         </w:rPr>
-        <w:t xml:space="preserve">This is a guide for non-programmers to using </w:t>
-      </w:r>
-      <w:proofErr w:type="spellStart"/>
-      <w:r>
-        <w:rPr>
-          <w:rFonts w:asciiTheme="minorHAnsi" w:hAnsiTheme="minorHAnsi" w:cs="Consolas"/>
-          <w:sz w:val="28"/>
+        <w:t>This is a guide for non-programmers to using Github as a communication tool</w:t>
+      </w:r>
+    </w:p>
+    <w:p>
+      <w:pPr>
+        <w:jc w:val="center"/>
+        <w:rPr>
+          <w:rFonts w:asciiTheme="minorHAnsi" w:hAnsiTheme="minorHAnsi" w:cs="Consolas"/>
           <w:szCs w:val="28"/>
         </w:rPr>
-        <w:t>Github</w:t>
-      </w:r>
-      <w:proofErr w:type="spellEnd"/>
-      <w:r>
-        <w:rPr>
-          <w:rFonts w:asciiTheme="minorHAnsi" w:hAnsiTheme="minorHAnsi" w:cs="Consolas"/>
-          <w:sz w:val="28"/>
-          <w:szCs w:val="28"/>
-        </w:rPr>
-        <w:t xml:space="preserve"> as a communication tool</w:t>
-      </w:r>
-    </w:p>
-    <w:p>
-      <w:pPr>
-        <w:jc w:val="center"/>
-        <w:rPr>
-          <w:rFonts w:asciiTheme="minorHAnsi" w:hAnsiTheme="minorHAnsi" w:cs="Consolas"/>
-          <w:szCs w:val="28"/>
-        </w:rPr>
       </w:pPr>
     </w:p>
     <w:p>
@@ -63,50 +45,30 @@
           <w:szCs w:val="24"/>
           <w:u w:val="single"/>
         </w:rPr>
-        <w:t xml:space="preserve">Basics of </w:t>
-      </w:r>
-      <w:proofErr w:type="spellStart"/>
-      <w:r>
-        <w:rPr>
-          <w:rFonts w:asciiTheme="minorHAnsi" w:hAnsiTheme="minorHAnsi" w:cs="Consolas"/>
-          <w:sz w:val="36"/>
-          <w:szCs w:val="24"/>
-          <w:u w:val="single"/>
-        </w:rPr>
-        <w:t>Github</w:t>
-      </w:r>
-      <w:proofErr w:type="spellEnd"/>
-    </w:p>
-    <w:p>
-      <w:pPr>
-        <w:rPr>
-          <w:rFonts w:asciiTheme="minorHAnsi" w:hAnsiTheme="minorHAnsi" w:cs="Consolas"/>
-          <w:szCs w:val="24"/>
-        </w:rPr>
-      </w:pPr>
-    </w:p>
-    <w:p>
-      <w:pPr>
-        <w:rPr>
-          <w:rFonts w:asciiTheme="minorHAnsi" w:hAnsiTheme="minorHAnsi" w:cs="Consolas"/>
-          <w:szCs w:val="24"/>
-        </w:rPr>
-      </w:pPr>
-      <w:proofErr w:type="spellStart"/>
-      <w:r>
-        <w:rPr>
-          <w:rFonts w:asciiTheme="minorHAnsi" w:hAnsiTheme="minorHAnsi" w:cs="Consolas"/>
-          <w:szCs w:val="24"/>
-        </w:rPr>
-        <w:t>Github</w:t>
-      </w:r>
-      <w:proofErr w:type="spellEnd"/>
-      <w:r>
-        <w:rPr>
-          <w:rFonts w:asciiTheme="minorHAnsi" w:hAnsiTheme="minorHAnsi" w:cs="Consolas"/>
-          <w:szCs w:val="24"/>
-        </w:rPr>
-        <w:t xml:space="preserve"> is a website that allows users to store any project (typically </w:t>
+        <w:t>Basics of Github</w:t>
+      </w:r>
+    </w:p>
+    <w:p>
+      <w:pPr>
+        <w:rPr>
+          <w:rFonts w:asciiTheme="minorHAnsi" w:hAnsiTheme="minorHAnsi" w:cs="Consolas"/>
+          <w:szCs w:val="24"/>
+        </w:rPr>
+      </w:pPr>
+    </w:p>
+    <w:p>
+      <w:pPr>
+        <w:rPr>
+          <w:rFonts w:asciiTheme="minorHAnsi" w:hAnsiTheme="minorHAnsi" w:cs="Consolas"/>
+          <w:szCs w:val="24"/>
+        </w:rPr>
+      </w:pPr>
+      <w:r>
+        <w:rPr>
+          <w:rFonts w:asciiTheme="minorHAnsi" w:hAnsiTheme="minorHAnsi" w:cs="Consolas"/>
+          <w:szCs w:val="24"/>
+        </w:rPr>
+        <w:t xml:space="preserve">Github is a website that allows users to store any project (typically </w:t>
       </w:r>
       <w:r>
         <w:rPr>
@@ -122,8 +84,6 @@
         </w:rPr>
         <w:t>) online and manage multiple users working on the same files. However, it also features three useful features for those not involved with working on the project directly.</w:t>
       </w:r>
-      <w:bookmarkStart w:id="0" w:name="_GoBack"/>
-      <w:bookmarkEnd w:id="0"/>
     </w:p>
     <w:p>
       <w:pPr>
@@ -142,7 +102,16 @@
           <w:rFonts w:asciiTheme="minorHAnsi" w:hAnsiTheme="minorHAnsi" w:cs="Consolas"/>
           <w:szCs w:val="24"/>
         </w:rPr>
-        <w:t>Forum for posting ideas, issues, and any sort of discussion (deceptively called “issues”)</w:t>
+        <w:t>Forum for posting ideas, issues, and any sor</w:t>
+      </w:r>
+      <w:bookmarkStart w:id="0" w:name="_GoBack"/>
+      <w:bookmarkEnd w:id="0"/>
+      <w:r>
+        <w:rPr>
+          <w:rFonts w:asciiTheme="minorHAnsi" w:hAnsiTheme="minorHAnsi" w:cs="Consolas"/>
+          <w:szCs w:val="24"/>
+        </w:rPr>
+        <w:t>t of discussion (deceptively called “issues”)</w:t>
       </w:r>
       <w:r>
         <w:rPr>
@@ -169,17 +138,15 @@
           <w:rFonts w:asciiTheme="minorHAnsi" w:hAnsiTheme="minorHAnsi" w:cs="Consolas"/>
           <w:szCs w:val="24"/>
         </w:rPr>
-        <w:t xml:space="preserve">Wiki for safe-keeping of information (help guides, requirements list, </w:t>
-      </w:r>
-      <w:proofErr w:type="spellStart"/>
-      <w:r>
-        <w:rPr>
-          <w:rFonts w:asciiTheme="minorHAnsi" w:hAnsiTheme="minorHAnsi" w:cs="Consolas"/>
-          <w:szCs w:val="24"/>
-        </w:rPr>
-        <w:t>etc</w:t>
-      </w:r>
-      <w:proofErr w:type="spellEnd"/>
+        <w:t>Wiki for safe-keeping of information (help guides, requirements list, etc</w:t>
+      </w:r>
+      <w:r>
+        <w:rPr>
+          <w:rFonts w:asciiTheme="minorHAnsi" w:hAnsiTheme="minorHAnsi" w:cs="Consolas"/>
+          <w:szCs w:val="24"/>
+        </w:rPr>
+        <w:t>.</w:t>
+      </w:r>
       <w:r>
         <w:rPr>
           <w:rFonts w:asciiTheme="minorHAnsi" w:hAnsiTheme="minorHAnsi" w:cs="Consolas"/>
@@ -220,6 +187,29 @@
       <w:pPr>
         <w:rPr>
           <w:rFonts w:asciiTheme="minorHAnsi" w:hAnsiTheme="minorHAnsi" w:cs="Consolas"/>
+          <w:szCs w:val="24"/>
+        </w:rPr>
+      </w:pPr>
+      <w:r>
+        <w:rPr>
+          <w:rFonts w:asciiTheme="minorHAnsi" w:hAnsiTheme="minorHAnsi" w:cs="Consolas"/>
+          <w:szCs w:val="24"/>
+        </w:rPr>
+        <w:t>Before continuing, you should know that Github is continuously and rapidly developed resulting in interface changes occurring unexpectedly. These pictures are almost guaranteed to be out-of-date by the time you read this. I don’t think it is necessary (and I’m too lazy) to update the pictures every time Github changes since the basic operation is almost always the same anyways.</w:t>
+      </w:r>
+    </w:p>
+    <w:p>
+      <w:pPr>
+        <w:rPr>
+          <w:rFonts w:asciiTheme="minorHAnsi" w:hAnsiTheme="minorHAnsi" w:cs="Consolas"/>
+          <w:szCs w:val="24"/>
+        </w:rPr>
+      </w:pPr>
+    </w:p>
+    <w:p>
+      <w:pPr>
+        <w:rPr>
+          <w:rFonts w:asciiTheme="minorHAnsi" w:hAnsiTheme="minorHAnsi" w:cs="Consolas"/>
           <w:sz w:val="36"/>
           <w:szCs w:val="24"/>
           <w:u w:val="single"/>
@@ -232,27 +222,7 @@
           <w:szCs w:val="24"/>
           <w:u w:val="single"/>
         </w:rPr>
-        <w:t xml:space="preserve">Setting up your own </w:t>
-      </w:r>
-      <w:proofErr w:type="spellStart"/>
-      <w:r>
-        <w:rPr>
-          <w:rFonts w:asciiTheme="minorHAnsi" w:hAnsiTheme="minorHAnsi" w:cs="Consolas"/>
-          <w:sz w:val="36"/>
-          <w:szCs w:val="24"/>
-          <w:u w:val="single"/>
-        </w:rPr>
-        <w:t>Github</w:t>
-      </w:r>
-      <w:proofErr w:type="spellEnd"/>
-      <w:r>
-        <w:rPr>
-          <w:rFonts w:asciiTheme="minorHAnsi" w:hAnsiTheme="minorHAnsi" w:cs="Consolas"/>
-          <w:sz w:val="36"/>
-          <w:szCs w:val="24"/>
-          <w:u w:val="single"/>
-        </w:rPr>
-        <w:t xml:space="preserve"> account</w:t>
+        <w:t>Setting up your own Github account</w:t>
       </w:r>
     </w:p>
     <w:p>
@@ -289,23 +259,7 @@
             <w:rFonts w:asciiTheme="minorHAnsi" w:hAnsiTheme="minorHAnsi" w:cs="Consolas"/>
             <w:szCs w:val="24"/>
           </w:rPr>
-          <w:t>gith</w:t>
-        </w:r>
-        <w:r>
-          <w:rPr>
-            <w:rStyle w:val="Hyperlink"/>
-            <w:rFonts w:asciiTheme="minorHAnsi" w:hAnsiTheme="minorHAnsi" w:cs="Consolas"/>
-            <w:szCs w:val="24"/>
-          </w:rPr>
-          <w:t>u</w:t>
-        </w:r>
-        <w:r>
-          <w:rPr>
-            <w:rStyle w:val="Hyperlink"/>
-            <w:rFonts w:asciiTheme="minorHAnsi" w:hAnsiTheme="minorHAnsi" w:cs="Consolas"/>
-            <w:szCs w:val="24"/>
-          </w:rPr>
-          <w:t>b.com</w:t>
+          <w:t>github.com</w:t>
         </w:r>
       </w:hyperlink>
     </w:p>
@@ -531,6 +485,7 @@
         <w:rPr>
           <w:noProof/>
         </w:rPr>
+        <w:lastRenderedPageBreak/>
         <w:drawing>
           <wp:inline distT="0" distB="0" distL="0" distR="0" wp14:anchorId="66F4414A" wp14:editId="1098CC1D">
             <wp:extent cx="5943600" cy="1633855"/>
@@ -585,7 +540,6 @@
           <w:rFonts w:asciiTheme="minorHAnsi" w:hAnsiTheme="minorHAnsi" w:cs="Consolas"/>
           <w:szCs w:val="24"/>
         </w:rPr>
-        <w:lastRenderedPageBreak/>
         <w:t>Click on “</w:t>
       </w:r>
       <w:proofErr w:type="spellStart"/>
@@ -722,7 +676,7 @@
           <w:rFonts w:asciiTheme="minorHAnsi" w:hAnsiTheme="minorHAnsi" w:cs="Consolas"/>
           <w:szCs w:val="24"/>
         </w:rPr>
-        <w:t>it)</w:t>
+        <w:t>it.</w:t>
       </w:r>
     </w:p>
     <w:p>
@@ -818,6 +772,7 @@
           <w:szCs w:val="24"/>
           <w:u w:val="single"/>
         </w:rPr>
+        <w:lastRenderedPageBreak/>
         <w:t>Using the discussion board (aka issues)</w:t>
       </w:r>
     </w:p>
@@ -906,7 +861,6 @@
         <w:rPr>
           <w:noProof/>
         </w:rPr>
-        <w:lastRenderedPageBreak/>
         <w:drawing>
           <wp:inline distT="0" distB="0" distL="0" distR="0" wp14:anchorId="651F7C6D" wp14:editId="393DFA54">
             <wp:extent cx="5943600" cy="1042670"/>
@@ -1075,23 +1029,7 @@
           <w:rFonts w:asciiTheme="minorHAnsi" w:hAnsiTheme="minorHAnsi" w:cs="Consolas"/>
           <w:szCs w:val="24"/>
         </w:rPr>
-        <w:t xml:space="preserve">Fill in a title, a body, and add any labels you feel are appropriate. The body section supports </w:t>
-      </w:r>
-      <w:proofErr w:type="spellStart"/>
-      <w:r>
-        <w:rPr>
-          <w:rFonts w:asciiTheme="minorHAnsi" w:hAnsiTheme="minorHAnsi" w:cs="Consolas"/>
-          <w:szCs w:val="24"/>
-        </w:rPr>
-        <w:t>Github</w:t>
-      </w:r>
-      <w:proofErr w:type="spellEnd"/>
-      <w:r>
-        <w:rPr>
-          <w:rFonts w:asciiTheme="minorHAnsi" w:hAnsiTheme="minorHAnsi" w:cs="Consolas"/>
-          <w:szCs w:val="24"/>
-        </w:rPr>
-        <w:t xml:space="preserve"> flavor markdown (look it up only if you feel like it) which can allow for some pretty fancy formatting, but that’s something for another guide.</w:t>
+        <w:t>Fill in a title, a body, and add any labels you feel are appropriate. The body section supports Github flavor markdown (look it up only if you feel like it) which can allow for some pretty fancy formatting, but that’s something for another guide.</w:t>
       </w:r>
     </w:p>
     <w:p>
@@ -1106,6 +1044,7 @@
         <w:rPr>
           <w:noProof/>
         </w:rPr>
+        <w:lastRenderedPageBreak/>
         <w:drawing>
           <wp:inline distT="0" distB="0" distL="0" distR="0" wp14:anchorId="1EBCC3EA" wp14:editId="3756B2F4">
             <wp:extent cx="5943600" cy="3960495"/>
@@ -1207,7 +1146,6 @@
           <w:rFonts w:asciiTheme="minorHAnsi" w:hAnsiTheme="minorHAnsi" w:cs="Consolas"/>
           <w:szCs w:val="24"/>
         </w:rPr>
-        <w:lastRenderedPageBreak/>
         <w:t>To “close” an issue doesn’t mean it is deleted, it just won’t show on the open issues list. Issues can be reopened and closed as many times as desired.</w:t>
       </w:r>
       <w:r>
@@ -1370,6 +1308,7 @@
         <w:rPr>
           <w:noProof/>
         </w:rPr>
+        <w:lastRenderedPageBreak/>
         <w:drawing>
           <wp:inline distT="0" distB="0" distL="0" distR="0" wp14:anchorId="4FC85028" wp14:editId="734C2256">
             <wp:extent cx="5943600" cy="3146425"/>
@@ -1438,7 +1377,6 @@
         <w:rPr>
           <w:noProof/>
         </w:rPr>
-        <w:lastRenderedPageBreak/>
         <w:drawing>
           <wp:inline distT="0" distB="0" distL="0" distR="0" wp14:anchorId="117EB660" wp14:editId="6836E1AA">
             <wp:extent cx="5943600" cy="3213100"/>
@@ -1579,6 +1517,7 @@
         <w:rPr>
           <w:noProof/>
         </w:rPr>
+        <w:lastRenderedPageBreak/>
         <w:drawing>
           <wp:inline distT="0" distB="0" distL="0" distR="0" wp14:anchorId="3F59AA97" wp14:editId="6DF23ECA">
             <wp:extent cx="304800" cy="342900"/>
@@ -1924,21 +1863,7 @@
           <w:rFonts w:asciiTheme="minorHAnsi" w:hAnsiTheme="minorHAnsi" w:cs="Consolas"/>
           <w:szCs w:val="24"/>
         </w:rPr>
-        <w:t xml:space="preserve">. </w:t>
-      </w:r>
-      <w:r>
-        <w:rPr>
-          <w:rFonts w:asciiTheme="minorHAnsi" w:hAnsiTheme="minorHAnsi" w:cs="Consolas"/>
-          <w:szCs w:val="24"/>
-        </w:rPr>
-        <w:t>To download a particular file, click on it, and then click on “Raw”</w:t>
-      </w:r>
-      <w:r>
-        <w:rPr>
-          <w:rFonts w:asciiTheme="minorHAnsi" w:hAnsiTheme="minorHAnsi" w:cs="Consolas"/>
-          <w:szCs w:val="24"/>
-        </w:rPr>
-        <w:t xml:space="preserve"> to download</w:t>
+        <w:t>. To download a particular file, click on it, and then click on “Raw” to download</w:t>
       </w:r>
       <w:r>
         <w:rPr>
@@ -2042,6 +1967,7 @@
         <w:rPr>
           <w:noProof/>
         </w:rPr>
+        <w:lastRenderedPageBreak/>
         <w:drawing>
           <wp:inline distT="0" distB="0" distL="0" distR="0" wp14:anchorId="78E934B6" wp14:editId="1F7268F3">
             <wp:extent cx="5943600" cy="2736850"/>
@@ -2143,7 +2069,7 @@
       <w:rPr>
         <w:rFonts w:asciiTheme="minorHAnsi" w:hAnsiTheme="minorHAnsi" w:cs="Consolas"/>
       </w:rPr>
-      <w:t>Brian Truong 2013/05/14</w:t>
+      <w:t>Brian Truong 2013/07/16</w:t>
     </w:r>
   </w:p>
 </w:hdr>

</xml_diff>

<commit_message>
Updated picture in file Github Guide for Non-programmers.docx
</commit_message>
<xml_diff>
--- a/Guides/Github Guide for Non-programmers.docx
+++ b/Guides/Github Guide for Non-programmers.docx
@@ -102,16 +102,7 @@
           <w:rFonts w:asciiTheme="minorHAnsi" w:hAnsiTheme="minorHAnsi" w:cs="Consolas"/>
           <w:szCs w:val="24"/>
         </w:rPr>
-        <w:t>Forum for posting ideas, issues, and any sor</w:t>
-      </w:r>
-      <w:bookmarkStart w:id="0" w:name="_GoBack"/>
-      <w:bookmarkEnd w:id="0"/>
-      <w:r>
-        <w:rPr>
-          <w:rFonts w:asciiTheme="minorHAnsi" w:hAnsiTheme="minorHAnsi" w:cs="Consolas"/>
-          <w:szCs w:val="24"/>
-        </w:rPr>
-        <w:t>t of discussion (deceptively called “issues”)</w:t>
+        <w:t>Forum for posting ideas, issues, and any sort of discussion (deceptively called “issues”)</w:t>
       </w:r>
       <w:r>
         <w:rPr>
@@ -796,7 +787,16 @@
           <w:rFonts w:asciiTheme="minorHAnsi" w:hAnsiTheme="minorHAnsi" w:cs="Consolas"/>
           <w:szCs w:val="24"/>
         </w:rPr>
-        <w:t xml:space="preserve">Although they were originally designed to manage issues in code, the issues section is really just a forum where issues (threads) can be </w:t>
+        <w:t>Although they were originally designed to manage issues in code, the iss</w:t>
+      </w:r>
+      <w:bookmarkStart w:id="0" w:name="_GoBack"/>
+      <w:bookmarkEnd w:id="0"/>
+      <w:r>
+        <w:rPr>
+          <w:rFonts w:asciiTheme="minorHAnsi" w:hAnsiTheme="minorHAnsi" w:cs="Consolas"/>
+          <w:szCs w:val="24"/>
+        </w:rPr>
+        <w:t xml:space="preserve">ues section is really just a forum where issues (threads) can be </w:t>
       </w:r>
       <w:r>
         <w:rPr>
@@ -862,10 +862,10 @@
           <w:noProof/>
         </w:rPr>
         <w:drawing>
-          <wp:inline distT="0" distB="0" distL="0" distR="0" wp14:anchorId="651F7C6D" wp14:editId="393DFA54">
-            <wp:extent cx="5943600" cy="1042670"/>
-            <wp:effectExtent l="0" t="0" r="0" b="5080"/>
-            <wp:docPr id="10" name="Picture 10"/>
+          <wp:inline distT="0" distB="0" distL="0" distR="0" wp14:anchorId="3F3D119B" wp14:editId="3FC1882A">
+            <wp:extent cx="5943600" cy="2040890"/>
+            <wp:effectExtent l="0" t="0" r="0" b="0"/>
+            <wp:docPr id="2" name="Picture 2"/>
             <wp:cNvGraphicFramePr>
               <a:graphicFrameLocks xmlns:a="http://schemas.openxmlformats.org/drawingml/2006/main" noChangeAspect="1"/>
             </wp:cNvGraphicFramePr>
@@ -885,7 +885,7 @@
                   <pic:spPr>
                     <a:xfrm>
                       <a:off x="0" y="0"/>
-                      <a:ext cx="5943600" cy="1042670"/>
+                      <a:ext cx="5943600" cy="2040890"/>
                     </a:xfrm>
                     <a:prstGeom prst="rect">
                       <a:avLst/>

</xml_diff>